<commit_message>
update propsal and workflow
</commit_message>
<xml_diff>
--- a/Documents/Project_2_Proposal.docx
+++ b/Documents/Project_2_Proposal.docx
@@ -4,6 +4,15 @@
   <w:body>
     <w:p>
       <w:r>
+        <w:t>April 01, 2022</w:t>
+      </w:r>
+    </w:p>
+    <w:p/>
+    <w:p>
+      <w:pPr>
+        <w:jc w:val="center"/>
+      </w:pPr>
+      <w:r>
         <w:t>Project 2 Proposal – Team 1</w:t>
       </w:r>
     </w:p>
@@ -29,8 +38,16 @@
       </w:r>
       <w:proofErr w:type="spellEnd"/>
       <w:r>
-        <w:t xml:space="preserve"> Her</w:t>
-      </w:r>
+        <w:t xml:space="preserve"> </w:t>
+      </w:r>
+      <w:proofErr w:type="spellStart"/>
+      <w:r>
+        <w:t>Her</w:t>
+      </w:r>
+      <w:r>
+        <w:t>yo</w:t>
+      </w:r>
+      <w:proofErr w:type="spellEnd"/>
     </w:p>
     <w:p/>
     <w:p>
@@ -66,13 +83,14 @@
         <w:t xml:space="preserve">Scala/Spark app </w:t>
       </w:r>
       <w:r>
-        <w:t xml:space="preserve">CLI for user </w:t>
-      </w:r>
-      <w:proofErr w:type="spellStart"/>
-      <w:r>
-        <w:t>interations</w:t>
-      </w:r>
-      <w:proofErr w:type="spellEnd"/>
+        <w:t>CLI for user intera</w:t>
+      </w:r>
+      <w:r>
+        <w:t>c</w:t>
+      </w:r>
+      <w:r>
+        <w:t>tions</w:t>
+      </w:r>
       <w:r>
         <w:t>.</w:t>
       </w:r>
@@ -152,22 +170,10 @@
         </w:numPr>
       </w:pPr>
       <w:r>
-        <w:t>User</w:t>
-      </w:r>
-      <w:r>
-        <w:t>s’</w:t>
-      </w:r>
-      <w:r>
-        <w:t xml:space="preserve"> management th</w:t>
-      </w:r>
-      <w:r>
-        <w:t>r</w:t>
-      </w:r>
-      <w:r>
-        <w:t>ough app</w:t>
-      </w:r>
-      <w:r>
-        <w:t>.</w:t>
+        <w:t xml:space="preserve">System will log </w:t>
+      </w:r>
+      <w:r>
+        <w:t>activities</w:t>
       </w:r>
     </w:p>
     <w:p>
@@ -179,104 +185,22 @@
         </w:numPr>
       </w:pPr>
       <w:r>
-        <w:t>Use table</w:t>
-      </w:r>
-      <w:r>
-        <w:t>au</w:t>
-      </w:r>
-      <w:r>
-        <w:t xml:space="preserve"> to visualize results and analyze trends.</w:t>
-      </w:r>
-    </w:p>
-    <w:p/>
-    <w:p/>
-    <w:p>
-      <w:r>
-        <w:t>Queries:</w:t>
-      </w:r>
-    </w:p>
-    <w:p/>
-    <w:p>
-      <w:r>
-        <w:t xml:space="preserve">Will be related to the development of the disease for different countries </w:t>
-      </w:r>
-      <w:r>
-        <w:t xml:space="preserve">including the </w:t>
-      </w:r>
-      <w:r>
-        <w:t xml:space="preserve">US and their states. The list bellow will update </w:t>
-      </w:r>
-      <w:r>
-        <w:t>increment</w:t>
-      </w:r>
-      <w:r>
-        <w:t xml:space="preserve"> as the specific</w:t>
-      </w:r>
-      <w:r>
-        <w:t>s</w:t>
-      </w:r>
-      <w:r>
-        <w:t xml:space="preserve"> queries are defined.</w:t>
-      </w:r>
-    </w:p>
-    <w:p/>
-    <w:p>
-      <w:r>
-        <w:t>1 –</w:t>
-      </w:r>
-    </w:p>
-    <w:p>
-      <w:r>
-        <w:t>2 –</w:t>
-      </w:r>
-    </w:p>
-    <w:p>
-      <w:r>
-        <w:t xml:space="preserve">3 – </w:t>
-      </w:r>
-    </w:p>
-    <w:p>
-      <w:r>
-        <w:t xml:space="preserve">4 – </w:t>
-      </w:r>
-    </w:p>
-    <w:p>
-      <w:r>
-        <w:t xml:space="preserve">5 – </w:t>
-      </w:r>
-    </w:p>
-    <w:p>
-      <w:r>
-        <w:t xml:space="preserve">6 – </w:t>
-      </w:r>
-    </w:p>
-    <w:p>
-      <w:r>
-        <w:t>7 –</w:t>
-      </w:r>
-    </w:p>
-    <w:p>
-      <w:r>
-        <w:t>8 –</w:t>
-      </w:r>
-    </w:p>
-    <w:p>
-      <w:r>
-        <w:t xml:space="preserve">9 – </w:t>
-      </w:r>
-    </w:p>
-    <w:p>
-      <w:r>
-        <w:t>10 –</w:t>
-      </w:r>
-    </w:p>
-    <w:p/>
-    <w:p>
-      <w:r>
-        <w:t>Stretches</w:t>
-      </w:r>
-      <w:r>
-        <w:t>:</w:t>
+        <w:t>User</w:t>
+      </w:r>
+      <w:r>
+        <w:t>s’</w:t>
+      </w:r>
+      <w:r>
+        <w:t xml:space="preserve"> management th</w:t>
+      </w:r>
+      <w:r>
+        <w:t>r</w:t>
+      </w:r>
+      <w:r>
+        <w:t>ough app</w:t>
+      </w:r>
+      <w:r>
+        <w:t>.</w:t>
       </w:r>
     </w:p>
     <w:p>
@@ -288,7 +212,116 @@
         </w:numPr>
       </w:pPr>
       <w:r>
-        <w:t>Make a linear regression.</w:t>
+        <w:t>Use table</w:t>
+      </w:r>
+      <w:r>
+        <w:t>au</w:t>
+      </w:r>
+      <w:r>
+        <w:t xml:space="preserve"> to visualize results and analyze trends.</w:t>
+      </w:r>
+    </w:p>
+    <w:p/>
+    <w:p/>
+    <w:p>
+      <w:r>
+        <w:t>Queries:</w:t>
+      </w:r>
+    </w:p>
+    <w:p/>
+    <w:p>
+      <w:r>
+        <w:t xml:space="preserve">Will be related to the development of the disease for different countries </w:t>
+      </w:r>
+      <w:r>
+        <w:t xml:space="preserve">including the </w:t>
+      </w:r>
+      <w:r>
+        <w:t xml:space="preserve">US and their states. The list bellow will update </w:t>
+      </w:r>
+      <w:r>
+        <w:t>incrementally</w:t>
+      </w:r>
+      <w:r>
+        <w:t xml:space="preserve"> as specific</w:t>
+      </w:r>
+      <w:r>
+        <w:t>s</w:t>
+      </w:r>
+      <w:r>
+        <w:t xml:space="preserve"> queries are defined.</w:t>
+      </w:r>
+    </w:p>
+    <w:p/>
+    <w:p>
+      <w:r>
+        <w:t>1 –</w:t>
+      </w:r>
+      <w:r>
+        <w:t xml:space="preserve"> </w:t>
+      </w:r>
+      <w:r>
+        <w:t>Select percentage of population confirmed.</w:t>
+      </w:r>
+    </w:p>
+    <w:p>
+      <w:r>
+        <w:t>2 – Select percentage of population recovered.</w:t>
+      </w:r>
+    </w:p>
+    <w:p>
+      <w:r>
+        <w:t>3 – Select percentage of population dead.</w:t>
+      </w:r>
+    </w:p>
+    <w:p>
+      <w:r>
+        <w:t xml:space="preserve">4 – Cumulative average </w:t>
+      </w:r>
+      <w:r>
+        <w:t>confirmed.</w:t>
+      </w:r>
+    </w:p>
+    <w:p>
+      <w:r>
+        <w:t>5 – Cumulative average death.</w:t>
+      </w:r>
+    </w:p>
+    <w:p>
+      <w:r>
+        <w:t>6 – Cumulative average recovers.</w:t>
+      </w:r>
+    </w:p>
+    <w:p>
+      <w:r>
+        <w:t>7 – Confirmed by day, country, and states (when applicable)</w:t>
+      </w:r>
+    </w:p>
+    <w:p>
+      <w:r>
+        <w:t>8 – Total confirmed, death, and recover</w:t>
+      </w:r>
+    </w:p>
+    <w:p>
+      <w:r>
+        <w:t xml:space="preserve">9 – Confirmed spread speed for determined </w:t>
+      </w:r>
+      <w:r>
+        <w:t>time and country</w:t>
+      </w:r>
+    </w:p>
+    <w:p>
+      <w:r>
+        <w:t>10 – Death spread speed for determined time and country</w:t>
+      </w:r>
+    </w:p>
+    <w:p/>
+    <w:p>
+      <w:r>
+        <w:t>Stretches</w:t>
+      </w:r>
+      <w:r>
+        <w:t>:</w:t>
       </w:r>
     </w:p>
     <w:p>
@@ -300,16 +333,7 @@
         </w:numPr>
       </w:pPr>
       <w:r>
-        <w:t xml:space="preserve">Use Tableau </w:t>
-      </w:r>
-      <w:r>
-        <w:t>visualizing</w:t>
-      </w:r>
-      <w:r>
-        <w:t xml:space="preserve"> Spatial Data</w:t>
-      </w:r>
-      <w:r>
-        <w:t>.</w:t>
+        <w:t>Make a linear regression.</w:t>
       </w:r>
     </w:p>
     <w:p>
@@ -321,18 +345,31 @@
         </w:numPr>
       </w:pPr>
       <w:r>
+        <w:t xml:space="preserve">Use Tableau </w:t>
+      </w:r>
+      <w:r>
+        <w:t>visualizing</w:t>
+      </w:r>
+      <w:r>
+        <w:t xml:space="preserve"> Spatial Data</w:t>
+      </w:r>
+      <w:r>
+        <w:t>.</w:t>
+      </w:r>
+    </w:p>
+    <w:p>
+      <w:pPr>
+        <w:pStyle w:val="ListParagraph"/>
+        <w:numPr>
+          <w:ilvl w:val="0"/>
+          <w:numId w:val="1"/>
+        </w:numPr>
+      </w:pPr>
+      <w:r>
         <w:t>Use</w:t>
       </w:r>
       <w:r>
-        <w:t xml:space="preserve"> AWS or </w:t>
-      </w:r>
-      <w:proofErr w:type="spellStart"/>
-      <w:r>
-        <w:t>Azzure</w:t>
-      </w:r>
-      <w:proofErr w:type="spellEnd"/>
-      <w:r>
-        <w:t>.</w:t>
+        <w:t xml:space="preserve"> AWS or Azure.</w:t>
       </w:r>
     </w:p>
     <w:p>
@@ -340,14 +377,10 @@
         <w:br w:type="page"/>
       </w:r>
     </w:p>
+    <w:p/>
     <w:p>
       <w:pPr>
-        <w:ind w:left="360"/>
-      </w:pPr>
-    </w:p>
-    <w:p>
-      <w:pPr>
-        <w:ind w:left="360"/>
+        <w:jc w:val="center"/>
       </w:pPr>
       <w:r>
         <w:t>General Schema</w:t>
@@ -422,7 +455,7 @@
           </mc:Choice>
           <mc:Fallback>
             <w:pict>
-              <v:shapetype w14:anchorId="01E22CFC" id="_x0000_t34" coordsize="21600,21600" o:spt="34" o:oned="t" adj="10800" path="m,l@0,0@0,21600,21600,21600e" filled="f">
+              <v:shapetype w14:anchorId="50A89161" id="_x0000_t34" coordsize="21600,21600" o:spt="34" o:oned="t" adj="10800" path="m,l@0,0@0,21600,21600,21600e" filled="f">
                 <v:stroke joinstyle="miter"/>
                 <v:formulas>
                   <v:f eqn="val #0"/>
@@ -496,13 +529,8 @@
                               <w:jc w:val="center"/>
                             </w:pPr>
                             <w:r>
-                              <w:t>AWS/</w:t>
+                              <w:t>AWS/Azure</w:t>
                             </w:r>
-                            <w:proofErr w:type="spellStart"/>
-                            <w:r>
-                              <w:t>Azzure</w:t>
-                            </w:r>
-                            <w:proofErr w:type="spellEnd"/>
                           </w:p>
                           <w:p>
                             <w:pPr>
@@ -592,13 +620,8 @@
                         <w:jc w:val="center"/>
                       </w:pPr>
                       <w:r>
-                        <w:t>AWS/</w:t>
+                        <w:t>AWS/Azure</w:t>
                       </w:r>
-                      <w:proofErr w:type="spellStart"/>
-                      <w:r>
-                        <w:t>Azzure</w:t>
-                      </w:r>
-                      <w:proofErr w:type="spellEnd"/>
                     </w:p>
                     <w:p>
                       <w:pPr>
@@ -680,7 +703,7 @@
           </mc:Choice>
           <mc:Fallback>
             <w:pict>
-              <v:shapetype w14:anchorId="467A84E9" id="_x0000_t32" coordsize="21600,21600" o:spt="32" o:oned="t" path="m,l21600,21600e" filled="f">
+              <v:shapetype w14:anchorId="0BF83989" id="_x0000_t32" coordsize="21600,21600" o:spt="32" o:oned="t" path="m,l21600,21600e" filled="f">
                 <v:path arrowok="t" fillok="f" o:connecttype="none"/>
                 <o:lock v:ext="edit" shapetype="t"/>
               </v:shapetype>
@@ -1070,7 +1093,13 @@
                               <w:jc w:val="center"/>
                             </w:pPr>
                             <w:r>
-                              <w:t>COVID + 19</w:t>
+                              <w:t xml:space="preserve">COVID </w:t>
+                            </w:r>
+                            <w:r>
+                              <w:t>-</w:t>
+                            </w:r>
+                            <w:r>
+                              <w:t xml:space="preserve"> 19</w:t>
                             </w:r>
                           </w:p>
                           <w:p>
@@ -1108,7 +1137,13 @@
                         <w:jc w:val="center"/>
                       </w:pPr>
                       <w:r>
-                        <w:t>COVID + 19</w:t>
+                        <w:t xml:space="preserve">COVID </w:t>
+                      </w:r>
+                      <w:r>
+                        <w:t>-</w:t>
+                      </w:r>
+                      <w:r>
+                        <w:t xml:space="preserve"> 19</w:t>
                       </w:r>
                     </w:p>
                     <w:p>
@@ -1521,6 +1556,8 @@
       </w:r>
     </w:p>
     <w:sectPr>
+      <w:footerReference w:type="even" r:id="rId7"/>
+      <w:footerReference w:type="default" r:id="rId8"/>
       <w:pgSz w:w="12240" w:h="15840"/>
       <w:pgMar w:top="1440" w:right="1440" w:bottom="1440" w:left="1440" w:header="720" w:footer="720" w:gutter="0"/>
       <w:cols w:space="720"/>
@@ -1528,6 +1565,171 @@
     </w:sectPr>
   </w:body>
 </w:document>
+</file>
+
+<file path=word/endnotes.xml><?xml version="1.0" encoding="utf-8"?>
+<w:endnotes xmlns:wpc="http://schemas.microsoft.com/office/word/2010/wordprocessingCanvas" xmlns:cx="http://schemas.microsoft.com/office/drawing/2014/chartex" xmlns:cx1="http://schemas.microsoft.com/office/drawing/2015/9/8/chartex" xmlns:cx2="http://schemas.microsoft.com/office/drawing/2015/10/21/chartex" xmlns:cx3="http://schemas.microsoft.com/office/drawing/2016/5/9/chartex" xmlns:cx4="http://schemas.microsoft.com/office/drawing/2016/5/10/chartex" xmlns:cx5="http://schemas.microsoft.com/office/drawing/2016/5/11/chartex" xmlns:cx6="http://schemas.microsoft.com/office/drawing/2016/5/12/chartex" xmlns:cx7="http://schemas.microsoft.com/office/drawing/2016/5/13/chartex" xmlns:cx8="http://schemas.microsoft.com/office/drawing/2016/5/14/chartex" xmlns:mc="http://schemas.openxmlformats.org/markup-compatibility/2006" xmlns:aink="http://schemas.microsoft.com/office/drawing/2016/ink" xmlns:am3d="http://schemas.microsoft.com/office/drawing/2017/model3d" xmlns:o="urn:schemas-microsoft-com:office:office" xmlns:r="http://schemas.openxmlformats.org/officeDocument/2006/relationships" xmlns:m="http://schemas.openxmlformats.org/officeDocument/2006/math" xmlns:v="urn:schemas-microsoft-com:vml" xmlns:wp14="http://schemas.microsoft.com/office/word/2010/wordprocessingDrawing" xmlns:wp="http://schemas.openxmlformats.org/drawingml/2006/wordprocessingDrawing" xmlns:w10="urn:schemas-microsoft-com:office:word" xmlns:w="http://schemas.openxmlformats.org/wordprocessingml/2006/main" xmlns:w14="http://schemas.microsoft.com/office/word/2010/wordml" xmlns:w15="http://schemas.microsoft.com/office/word/2012/wordml" xmlns:w16cex="http://schemas.microsoft.com/office/word/2018/wordml/cex" xmlns:w16cid="http://schemas.microsoft.com/office/word/2016/wordml/cid" xmlns:w16="http://schemas.microsoft.com/office/word/2018/wordml" xmlns:w16sdtdh="http://schemas.microsoft.com/office/word/2020/wordml/sdtdatahash" xmlns:w16se="http://schemas.microsoft.com/office/word/2015/wordml/symex" xmlns:wpg="http://schemas.microsoft.com/office/word/2010/wordprocessingGroup" xmlns:wpi="http://schemas.microsoft.com/office/word/2010/wordprocessingInk" xmlns:wne="http://schemas.microsoft.com/office/word/2006/wordml" xmlns:wps="http://schemas.microsoft.com/office/word/2010/wordprocessingShape" mc:Ignorable="w14 w15 w16se w16cid w16 w16cex w16sdtdh wp14">
+  <w:endnote w:type="separator" w:id="-1">
+    <w:p>
+      <w:r>
+        <w:separator/>
+      </w:r>
+    </w:p>
+  </w:endnote>
+  <w:endnote w:type="continuationSeparator" w:id="0">
+    <w:p>
+      <w:r>
+        <w:continuationSeparator/>
+      </w:r>
+    </w:p>
+  </w:endnote>
+</w:endnotes>
+</file>
+
+<file path=word/footer1.xml><?xml version="1.0" encoding="utf-8"?>
+<w:ftr xmlns:wpc="http://schemas.microsoft.com/office/word/2010/wordprocessingCanvas" xmlns:cx="http://schemas.microsoft.com/office/drawing/2014/chartex" xmlns:cx1="http://schemas.microsoft.com/office/drawing/2015/9/8/chartex" xmlns:cx2="http://schemas.microsoft.com/office/drawing/2015/10/21/chartex" xmlns:cx3="http://schemas.microsoft.com/office/drawing/2016/5/9/chartex" xmlns:cx4="http://schemas.microsoft.com/office/drawing/2016/5/10/chartex" xmlns:cx5="http://schemas.microsoft.com/office/drawing/2016/5/11/chartex" xmlns:cx6="http://schemas.microsoft.com/office/drawing/2016/5/12/chartex" xmlns:cx7="http://schemas.microsoft.com/office/drawing/2016/5/13/chartex" xmlns:cx8="http://schemas.microsoft.com/office/drawing/2016/5/14/chartex" xmlns:mc="http://schemas.openxmlformats.org/markup-compatibility/2006" xmlns:aink="http://schemas.microsoft.com/office/drawing/2016/ink" xmlns:am3d="http://schemas.microsoft.com/office/drawing/2017/model3d" xmlns:o="urn:schemas-microsoft-com:office:office" xmlns:r="http://schemas.openxmlformats.org/officeDocument/2006/relationships" xmlns:m="http://schemas.openxmlformats.org/officeDocument/2006/math" xmlns:v="urn:schemas-microsoft-com:vml" xmlns:wp14="http://schemas.microsoft.com/office/word/2010/wordprocessingDrawing" xmlns:wp="http://schemas.openxmlformats.org/drawingml/2006/wordprocessingDrawing" xmlns:w10="urn:schemas-microsoft-com:office:word" xmlns:w="http://schemas.openxmlformats.org/wordprocessingml/2006/main" xmlns:w14="http://schemas.microsoft.com/office/word/2010/wordml" xmlns:w15="http://schemas.microsoft.com/office/word/2012/wordml" xmlns:w16cex="http://schemas.microsoft.com/office/word/2018/wordml/cex" xmlns:w16cid="http://schemas.microsoft.com/office/word/2016/wordml/cid" xmlns:w16="http://schemas.microsoft.com/office/word/2018/wordml" xmlns:w16sdtdh="http://schemas.microsoft.com/office/word/2020/wordml/sdtdatahash" xmlns:w16se="http://schemas.microsoft.com/office/word/2015/wordml/symex" xmlns:wpg="http://schemas.microsoft.com/office/word/2010/wordprocessingGroup" xmlns:wpi="http://schemas.microsoft.com/office/word/2010/wordprocessingInk" xmlns:wne="http://schemas.microsoft.com/office/word/2006/wordml" xmlns:wps="http://schemas.microsoft.com/office/word/2010/wordprocessingShape" mc:Ignorable="w14 w15 w16se w16cid w16 w16cex w16sdtdh wp14">
+  <w:sdt>
+    <w:sdtPr>
+      <w:rPr>
+        <w:rStyle w:val="PageNumber"/>
+      </w:rPr>
+      <w:id w:val="551820694"/>
+      <w:docPartObj>
+        <w:docPartGallery w:val="Page Numbers (Bottom of Page)"/>
+        <w:docPartUnique/>
+      </w:docPartObj>
+    </w:sdtPr>
+    <w:sdtEndPr>
+      <w:rPr>
+        <w:rStyle w:val="PageNumber"/>
+      </w:rPr>
+    </w:sdtEndPr>
+    <w:sdtContent>
+      <w:p>
+        <w:pPr>
+          <w:pStyle w:val="Footer"/>
+          <w:framePr w:wrap="none" w:vAnchor="text" w:hAnchor="margin" w:xAlign="right" w:y="1"/>
+          <w:rPr>
+            <w:rStyle w:val="PageNumber"/>
+          </w:rPr>
+        </w:pPr>
+        <w:r>
+          <w:rPr>
+            <w:rStyle w:val="PageNumber"/>
+          </w:rPr>
+          <w:fldChar w:fldCharType="begin"/>
+        </w:r>
+        <w:r>
+          <w:rPr>
+            <w:rStyle w:val="PageNumber"/>
+          </w:rPr>
+          <w:instrText xml:space="preserve"> PAGE </w:instrText>
+        </w:r>
+        <w:r>
+          <w:rPr>
+            <w:rStyle w:val="PageNumber"/>
+          </w:rPr>
+          <w:fldChar w:fldCharType="end"/>
+        </w:r>
+      </w:p>
+    </w:sdtContent>
+  </w:sdt>
+  <w:p>
+    <w:pPr>
+      <w:pStyle w:val="Footer"/>
+      <w:ind w:right="360"/>
+    </w:pPr>
+  </w:p>
+</w:ftr>
+</file>
+
+<file path=word/footer2.xml><?xml version="1.0" encoding="utf-8"?>
+<w:ftr xmlns:wpc="http://schemas.microsoft.com/office/word/2010/wordprocessingCanvas" xmlns:cx="http://schemas.microsoft.com/office/drawing/2014/chartex" xmlns:cx1="http://schemas.microsoft.com/office/drawing/2015/9/8/chartex" xmlns:cx2="http://schemas.microsoft.com/office/drawing/2015/10/21/chartex" xmlns:cx3="http://schemas.microsoft.com/office/drawing/2016/5/9/chartex" xmlns:cx4="http://schemas.microsoft.com/office/drawing/2016/5/10/chartex" xmlns:cx5="http://schemas.microsoft.com/office/drawing/2016/5/11/chartex" xmlns:cx6="http://schemas.microsoft.com/office/drawing/2016/5/12/chartex" xmlns:cx7="http://schemas.microsoft.com/office/drawing/2016/5/13/chartex" xmlns:cx8="http://schemas.microsoft.com/office/drawing/2016/5/14/chartex" xmlns:mc="http://schemas.openxmlformats.org/markup-compatibility/2006" xmlns:aink="http://schemas.microsoft.com/office/drawing/2016/ink" xmlns:am3d="http://schemas.microsoft.com/office/drawing/2017/model3d" xmlns:o="urn:schemas-microsoft-com:office:office" xmlns:r="http://schemas.openxmlformats.org/officeDocument/2006/relationships" xmlns:m="http://schemas.openxmlformats.org/officeDocument/2006/math" xmlns:v="urn:schemas-microsoft-com:vml" xmlns:wp14="http://schemas.microsoft.com/office/word/2010/wordprocessingDrawing" xmlns:wp="http://schemas.openxmlformats.org/drawingml/2006/wordprocessingDrawing" xmlns:w10="urn:schemas-microsoft-com:office:word" xmlns:w="http://schemas.openxmlformats.org/wordprocessingml/2006/main" xmlns:w14="http://schemas.microsoft.com/office/word/2010/wordml" xmlns:w15="http://schemas.microsoft.com/office/word/2012/wordml" xmlns:w16cex="http://schemas.microsoft.com/office/word/2018/wordml/cex" xmlns:w16cid="http://schemas.microsoft.com/office/word/2016/wordml/cid" xmlns:w16="http://schemas.microsoft.com/office/word/2018/wordml" xmlns:w16sdtdh="http://schemas.microsoft.com/office/word/2020/wordml/sdtdatahash" xmlns:w16se="http://schemas.microsoft.com/office/word/2015/wordml/symex" xmlns:wpg="http://schemas.microsoft.com/office/word/2010/wordprocessingGroup" xmlns:wpi="http://schemas.microsoft.com/office/word/2010/wordprocessingInk" xmlns:wne="http://schemas.microsoft.com/office/word/2006/wordml" xmlns:wps="http://schemas.microsoft.com/office/word/2010/wordprocessingShape" mc:Ignorable="w14 w15 w16se w16cid w16 w16cex w16sdtdh wp14">
+  <w:sdt>
+    <w:sdtPr>
+      <w:rPr>
+        <w:rStyle w:val="PageNumber"/>
+      </w:rPr>
+      <w:id w:val="-2025551488"/>
+      <w:docPartObj>
+        <w:docPartGallery w:val="Page Numbers (Bottom of Page)"/>
+        <w:docPartUnique/>
+      </w:docPartObj>
+    </w:sdtPr>
+    <w:sdtEndPr>
+      <w:rPr>
+        <w:rStyle w:val="PageNumber"/>
+      </w:rPr>
+    </w:sdtEndPr>
+    <w:sdtContent>
+      <w:p>
+        <w:pPr>
+          <w:pStyle w:val="Footer"/>
+          <w:framePr w:wrap="none" w:vAnchor="text" w:hAnchor="margin" w:xAlign="right" w:y="1"/>
+          <w:rPr>
+            <w:rStyle w:val="PageNumber"/>
+          </w:rPr>
+        </w:pPr>
+        <w:r>
+          <w:rPr>
+            <w:rStyle w:val="PageNumber"/>
+          </w:rPr>
+          <w:fldChar w:fldCharType="begin"/>
+        </w:r>
+        <w:r>
+          <w:rPr>
+            <w:rStyle w:val="PageNumber"/>
+          </w:rPr>
+          <w:instrText xml:space="preserve"> PAGE </w:instrText>
+        </w:r>
+        <w:r>
+          <w:rPr>
+            <w:rStyle w:val="PageNumber"/>
+          </w:rPr>
+          <w:fldChar w:fldCharType="separate"/>
+        </w:r>
+        <w:r>
+          <w:rPr>
+            <w:rStyle w:val="PageNumber"/>
+            <w:noProof/>
+          </w:rPr>
+          <w:t>1</w:t>
+        </w:r>
+        <w:r>
+          <w:rPr>
+            <w:rStyle w:val="PageNumber"/>
+          </w:rPr>
+          <w:fldChar w:fldCharType="end"/>
+        </w:r>
+      </w:p>
+    </w:sdtContent>
+  </w:sdt>
+  <w:p>
+    <w:pPr>
+      <w:pStyle w:val="Footer"/>
+      <w:ind w:right="360"/>
+    </w:pPr>
+  </w:p>
+</w:ftr>
+</file>
+
+<file path=word/footnotes.xml><?xml version="1.0" encoding="utf-8"?>
+<w:footnotes xmlns:wpc="http://schemas.microsoft.com/office/word/2010/wordprocessingCanvas" xmlns:cx="http://schemas.microsoft.com/office/drawing/2014/chartex" xmlns:cx1="http://schemas.microsoft.com/office/drawing/2015/9/8/chartex" xmlns:cx2="http://schemas.microsoft.com/office/drawing/2015/10/21/chartex" xmlns:cx3="http://schemas.microsoft.com/office/drawing/2016/5/9/chartex" xmlns:cx4="http://schemas.microsoft.com/office/drawing/2016/5/10/chartex" xmlns:cx5="http://schemas.microsoft.com/office/drawing/2016/5/11/chartex" xmlns:cx6="http://schemas.microsoft.com/office/drawing/2016/5/12/chartex" xmlns:cx7="http://schemas.microsoft.com/office/drawing/2016/5/13/chartex" xmlns:cx8="http://schemas.microsoft.com/office/drawing/2016/5/14/chartex" xmlns:mc="http://schemas.openxmlformats.org/markup-compatibility/2006" xmlns:aink="http://schemas.microsoft.com/office/drawing/2016/ink" xmlns:am3d="http://schemas.microsoft.com/office/drawing/2017/model3d" xmlns:o="urn:schemas-microsoft-com:office:office" xmlns:r="http://schemas.openxmlformats.org/officeDocument/2006/relationships" xmlns:m="http://schemas.openxmlformats.org/officeDocument/2006/math" xmlns:v="urn:schemas-microsoft-com:vml" xmlns:wp14="http://schemas.microsoft.com/office/word/2010/wordprocessingDrawing" xmlns:wp="http://schemas.openxmlformats.org/drawingml/2006/wordprocessingDrawing" xmlns:w10="urn:schemas-microsoft-com:office:word" xmlns:w="http://schemas.openxmlformats.org/wordprocessingml/2006/main" xmlns:w14="http://schemas.microsoft.com/office/word/2010/wordml" xmlns:w15="http://schemas.microsoft.com/office/word/2012/wordml" xmlns:w16cex="http://schemas.microsoft.com/office/word/2018/wordml/cex" xmlns:w16cid="http://schemas.microsoft.com/office/word/2016/wordml/cid" xmlns:w16="http://schemas.microsoft.com/office/word/2018/wordml" xmlns:w16sdtdh="http://schemas.microsoft.com/office/word/2020/wordml/sdtdatahash" xmlns:w16se="http://schemas.microsoft.com/office/word/2015/wordml/symex" xmlns:wpg="http://schemas.microsoft.com/office/word/2010/wordprocessingGroup" xmlns:wpi="http://schemas.microsoft.com/office/word/2010/wordprocessingInk" xmlns:wne="http://schemas.microsoft.com/office/word/2006/wordml" xmlns:wps="http://schemas.microsoft.com/office/word/2010/wordprocessingShape" mc:Ignorable="w14 w15 w16se w16cid w16 w16cex w16sdtdh wp14">
+  <w:footnote w:type="separator" w:id="-1">
+    <w:p>
+      <w:r>
+        <w:separator/>
+      </w:r>
+    </w:p>
+  </w:footnote>
+  <w:footnote w:type="continuationSeparator" w:id="0">
+    <w:p>
+      <w:r>
+        <w:continuationSeparator/>
+      </w:r>
+    </w:p>
+  </w:footnote>
+</w:footnotes>
 </file>
 
 <file path=word/numbering.xml><?xml version="1.0" encoding="utf-8"?>
@@ -2153,6 +2355,35 @@
       <w:contextualSpacing/>
     </w:pPr>
   </w:style>
+  <w:style w:type="paragraph" w:styleId="Footer">
+    <w:name w:val="footer"/>
+    <w:basedOn w:val="Normal"/>
+    <w:link w:val="FooterChar"/>
+    <w:uiPriority w:val="99"/>
+    <w:unhideWhenUsed/>
+    <w:rsid w:val="00D173C2"/>
+    <w:pPr>
+      <w:tabs>
+        <w:tab w:val="center" w:pos="4680"/>
+        <w:tab w:val="right" w:pos="9360"/>
+      </w:tabs>
+    </w:pPr>
+  </w:style>
+  <w:style w:type="character" w:customStyle="1" w:styleId="FooterChar">
+    <w:name w:val="Footer Char"/>
+    <w:basedOn w:val="DefaultParagraphFont"/>
+    <w:link w:val="Footer"/>
+    <w:uiPriority w:val="99"/>
+    <w:rsid w:val="00D173C2"/>
+  </w:style>
+  <w:style w:type="character" w:styleId="PageNumber">
+    <w:name w:val="page number"/>
+    <w:basedOn w:val="DefaultParagraphFont"/>
+    <w:uiPriority w:val="99"/>
+    <w:semiHidden/>
+    <w:unhideWhenUsed/>
+    <w:rsid w:val="00D173C2"/>
+  </w:style>
 </w:styles>
 </file>
 

</xml_diff>

<commit_message>
Insert Newyork queries and Jack stretch
</commit_message>
<xml_diff>
--- a/Documents/Project_2_Proposal.docx
+++ b/Documents/Project_2_Proposal.docx
@@ -261,35 +261,85 @@
         <w:t xml:space="preserve"> </w:t>
       </w:r>
       <w:r>
-        <w:t>Select percentage of population confirmed.</w:t>
-      </w:r>
-    </w:p>
-    <w:p>
-      <w:r>
-        <w:t>2 – Select percentage of population recovered.</w:t>
-      </w:r>
-    </w:p>
-    <w:p>
-      <w:r>
-        <w:t>3 – Select percentage of population dead.</w:t>
-      </w:r>
-    </w:p>
-    <w:p>
-      <w:r>
-        <w:t xml:space="preserve">4 – Cumulative average </w:t>
-      </w:r>
-      <w:r>
-        <w:t>confirmed.</w:t>
-      </w:r>
-    </w:p>
-    <w:p>
-      <w:r>
-        <w:t>5 – Cumulative average death.</w:t>
-      </w:r>
-    </w:p>
-    <w:p>
-      <w:r>
-        <w:t>6 – Cumulative average recovers.</w:t>
+        <w:t>Select percentage of population confirmed</w:t>
+      </w:r>
+      <w:r>
+        <w:t>, dead, and recovered</w:t>
+      </w:r>
+      <w:r>
+        <w:t>.</w:t>
+      </w:r>
+    </w:p>
+    <w:p>
+      <w:r>
+        <w:t>2</w:t>
+      </w:r>
+      <w:r>
+        <w:t xml:space="preserve"> – Cumulative average </w:t>
+      </w:r>
+      <w:r>
+        <w:t>confirmed</w:t>
+      </w:r>
+      <w:r>
+        <w:t>, deaths, and recovers</w:t>
+      </w:r>
+      <w:r>
+        <w:t>.</w:t>
+      </w:r>
+    </w:p>
+    <w:p>
+      <w:r>
+        <w:t>3 -</w:t>
+      </w:r>
+      <w:r>
+        <w:t xml:space="preserve"> When was the peak of mortality rate of the pan</w:t>
+      </w:r>
+      <w:r>
+        <w:t>d</w:t>
+      </w:r>
+      <w:r>
+        <w:t>emic?</w:t>
+      </w:r>
+    </w:p>
+    <w:p>
+      <w:r>
+        <w:t xml:space="preserve">4 - </w:t>
+      </w:r>
+      <w:r>
+        <w:t xml:space="preserve">What are the top 10 countries with </w:t>
+      </w:r>
+      <w:r>
+        <w:t xml:space="preserve">greatest </w:t>
+      </w:r>
+      <w:proofErr w:type="gramStart"/>
+      <w:r>
+        <w:t>amount</w:t>
+      </w:r>
+      <w:proofErr w:type="gramEnd"/>
+      <w:r>
+        <w:t xml:space="preserve"> of deaths?</w:t>
+      </w:r>
+    </w:p>
+    <w:p>
+      <w:r>
+        <w:t xml:space="preserve">5 - </w:t>
+      </w:r>
+      <w:r>
+        <w:t>What are the correlation between deaths and population?</w:t>
+      </w:r>
+    </w:p>
+    <w:p>
+      <w:r>
+        <w:t>6 -</w:t>
+      </w:r>
+      <w:r>
+        <w:t xml:space="preserve"> What is the average recovered rate by cou</w:t>
+      </w:r>
+      <w:r>
+        <w:t>n</w:t>
+      </w:r>
+      <w:r>
+        <w:t>tries?</w:t>
       </w:r>
     </w:p>
     <w:p>
@@ -370,6 +420,33 @@
       </w:r>
       <w:r>
         <w:t xml:space="preserve"> AWS or Azure.</w:t>
+      </w:r>
+    </w:p>
+    <w:p>
+      <w:pPr>
+        <w:pStyle w:val="ListParagraph"/>
+        <w:numPr>
+          <w:ilvl w:val="0"/>
+          <w:numId w:val="1"/>
+        </w:numPr>
+      </w:pPr>
+      <w:r>
+        <w:t>Find relations with other kind of Data</w:t>
+      </w:r>
+      <w:r>
+        <w:t xml:space="preserve">, </w:t>
+      </w:r>
+      <w:r>
+        <w:t>i.e.,</w:t>
+      </w:r>
+      <w:r>
+        <w:t xml:space="preserve"> </w:t>
+      </w:r>
+      <w:r>
+        <w:t>GDP</w:t>
+      </w:r>
+      <w:r>
+        <w:t>.</w:t>
       </w:r>
     </w:p>
     <w:p>

</xml_diff>